<commit_message>
Poprawa kosztorysu z uwzglednieniem poszczegolnych osob bioracych udzial w projekcie
Signed-off-by: bargl1991 <bartosz.bargiel@uj.edu.pl>
</commit_message>
<xml_diff>
--- a/doc/Kosztorys.docx
+++ b/doc/Kosztorys.docx
@@ -62,13 +62,111 @@
         <w:rPr>
           <w:rtl w:val="0"/>
         </w:rPr>
-        <w:t xml:space="preserve">Wypłata dla członków zespołu</w:t>
-        <w:tab/>
-        <w:tab/>
-        <w:tab/>
-        <w:tab/>
-        <w:tab/>
-        <w:t xml:space="preserve">20000</w:t>
+        <w:t xml:space="preserve">Wypłata dla poszczególnych członków zespołu</w:t>
+      </w:r>
+    </w:p>
+    <w:p>
+      <w:pPr>
+        <w:numPr>
+          <w:ilvl w:val="2"/>
+          <w:numId w:val="1"/>
+        </w:numPr>
+        <w:ind w:left="2160" w:hanging="359"/>
+        <w:contextualSpacing w:val="1"/>
+        <w:rPr/>
+      </w:pPr>
+      <w:r>
+        <w:rPr>
+          <w:rtl w:val="0"/>
+        </w:rPr>
+        <w:t xml:space="preserve">Team leader of Software developers</w:t>
+        <w:tab/>
+        <w:tab/>
+        <w:tab/>
+        <w:tab/>
+        <w:t xml:space="preserve">9000</w:t>
+        <w:tab/>
+        <w:t xml:space="preserve">zł</w:t>
+      </w:r>
+    </w:p>
+    <w:p>
+      <w:pPr>
+        <w:numPr>
+          <w:ilvl w:val="2"/>
+          <w:numId w:val="1"/>
+        </w:numPr>
+        <w:ind w:left="2160" w:hanging="359"/>
+        <w:contextualSpacing w:val="1"/>
+        <w:rPr>
+          <w:u w:val="none"/>
+        </w:rPr>
+      </w:pPr>
+      <w:r>
+        <w:rPr>
+          <w:rtl w:val="0"/>
+        </w:rPr>
+        <w:t xml:space="preserve">Senior Software Engineer</w:t>
+        <w:tab/>
+        <w:tab/>
+        <w:tab/>
+        <w:tab/>
+        <w:tab/>
+        <w:t xml:space="preserve">7000</w:t>
+        <w:tab/>
+        <w:t xml:space="preserve">zł</w:t>
+      </w:r>
+    </w:p>
+    <w:p>
+      <w:pPr>
+        <w:numPr>
+          <w:ilvl w:val="2"/>
+          <w:numId w:val="1"/>
+        </w:numPr>
+        <w:ind w:left="2160" w:hanging="359"/>
+        <w:contextualSpacing w:val="1"/>
+        <w:rPr>
+          <w:u w:val="none"/>
+        </w:rPr>
+      </w:pPr>
+      <w:r>
+        <w:rPr>
+          <w:rtl w:val="0"/>
+        </w:rPr>
+        <w:t xml:space="preserve">Software Engineer</w:t>
+        <w:tab/>
+        <w:tab/>
+        <w:tab/>
+        <w:tab/>
+        <w:tab/>
+        <w:tab/>
+        <w:t xml:space="preserve">5000</w:t>
+        <w:tab/>
+        <w:t xml:space="preserve">zł</w:t>
+      </w:r>
+    </w:p>
+    <w:p>
+      <w:pPr>
+        <w:numPr>
+          <w:ilvl w:val="2"/>
+          <w:numId w:val="1"/>
+        </w:numPr>
+        <w:ind w:left="2160" w:hanging="359"/>
+        <w:contextualSpacing w:val="1"/>
+        <w:rPr>
+          <w:u w:val="none"/>
+        </w:rPr>
+      </w:pPr>
+      <w:r>
+        <w:rPr>
+          <w:rtl w:val="0"/>
+        </w:rPr>
+        <w:t xml:space="preserve">Junior Software Engineer</w:t>
+        <w:tab/>
+        <w:tab/>
+        <w:tab/>
+        <w:tab/>
+        <w:tab/>
+        <w:t xml:space="preserve">3000</w:t>
         <w:tab/>
         <w:t xml:space="preserve">zł</w:t>
       </w:r>
@@ -151,7 +249,7 @@
         <w:tab/>
         <w:tab/>
         <w:tab/>
-        <w:t xml:space="preserve">28400</w:t>
+        <w:t xml:space="preserve">34400</w:t>
         <w:tab/>
         <w:t xml:space="preserve">zł</w:t>
       </w:r>

</xml_diff>